<commit_message>
figured out hide behavior!
</commit_message>
<xml_diff>
--- a/app/text/04-methods-process/intro_and_purpose.docx
+++ b/app/text/04-methods-process/intro_and_purpose.docx
@@ -4,248 +4,6 @@
   <w:body>
     <w:p>
       <w:pPr>
-        <w:spacing w:before="120"/>
-        <w:rPr>
-          <w:rFonts w:ascii="Avenir Light" w:hAnsi="Avenir Light" w:cs="Arial"/>
-          <w:sz w:val="20"/>
-          <w:szCs w:val="20"/>
-        </w:rPr>
-      </w:pPr>
-      <w:bookmarkStart w:id="0" w:name="_GoBack"/>
-      <w:bookmarkEnd w:id="0"/>
-      <w:r>
-        <w:rPr>
-          <w:rFonts w:ascii="Avenir Light" w:hAnsi="Avenir Light" w:cs="Arial"/>
-          <w:sz w:val="20"/>
-          <w:szCs w:val="20"/>
-        </w:rPr>
-        <w:t>SubsidyExplorer is an online, interactive toolkit that allows users to</w:t>
-      </w:r>
-      <w:r>
-        <w:rPr>
-          <w:rFonts w:ascii="Avenir Light" w:hAnsi="Avenir Light" w:cs="Arial"/>
-          <w:sz w:val="20"/>
-          <w:szCs w:val="20"/>
-        </w:rPr>
-        <w:t xml:space="preserve"> learn more about fisheries subsidies and to explore potential </w:t>
-      </w:r>
-      <w:r>
-        <w:rPr>
-          <w:rFonts w:ascii="Avenir Light" w:hAnsi="Avenir Light" w:cs="Arial"/>
-          <w:sz w:val="20"/>
-          <w:szCs w:val="20"/>
-        </w:rPr>
-        <w:t xml:space="preserve">biological and economic tradeoffs </w:t>
-      </w:r>
-      <w:r>
-        <w:rPr>
-          <w:rFonts w:ascii="Avenir Light" w:hAnsi="Avenir Light" w:cs="Arial"/>
-          <w:sz w:val="20"/>
-          <w:szCs w:val="20"/>
-        </w:rPr>
-        <w:t xml:space="preserve">associated with subsidy reform. This tool was created to support the negotiations currently underway at the World Trade Organization (WTO), with the goal of helping negotiators to reach consensus on a final agreement for fisheries subsidies by December 2019. </w:t>
-      </w:r>
-    </w:p>
-    <w:p>
-      <w:pPr>
-        <w:spacing w:before="120"/>
-        <w:rPr>
-          <w:rFonts w:ascii="Avenir Light" w:hAnsi="Avenir Light" w:cs="Arial"/>
-          <w:sz w:val="20"/>
-          <w:szCs w:val="20"/>
-        </w:rPr>
-      </w:pPr>
-      <w:r>
-        <w:rPr>
-          <w:rFonts w:ascii="Avenir Light" w:hAnsi="Avenir Light" w:cs="Arial"/>
-          <w:sz w:val="20"/>
-          <w:szCs w:val="20"/>
-        </w:rPr>
-        <w:t xml:space="preserve">SubsidyExplorer is organized into two sections. </w:t>
-      </w:r>
-      <w:r>
-        <w:rPr>
-          <w:rFonts w:ascii="Avenir Light" w:hAnsi="Avenir Light" w:cs="Arial"/>
-          <w:sz w:val="20"/>
-          <w:szCs w:val="20"/>
-        </w:rPr>
-        <w:t>The first section</w:t>
-      </w:r>
-      <w:r>
-        <w:rPr>
-          <w:rFonts w:ascii="Avenir Light" w:hAnsi="Avenir Light" w:cs="Arial"/>
-          <w:sz w:val="20"/>
-          <w:szCs w:val="20"/>
-        </w:rPr>
-        <w:t xml:space="preserve"> allows users to view </w:t>
-      </w:r>
-      <w:r>
-        <w:rPr>
-          <w:rFonts w:ascii="Avenir Light" w:hAnsi="Avenir Light" w:cs="Arial"/>
-          <w:sz w:val="20"/>
-          <w:szCs w:val="20"/>
-        </w:rPr>
-        <w:t>estimates</w:t>
-      </w:r>
-      <w:r>
-        <w:rPr>
-          <w:rFonts w:ascii="Avenir Light" w:hAnsi="Avenir Light" w:cs="Arial"/>
-          <w:sz w:val="20"/>
-          <w:szCs w:val="20"/>
-        </w:rPr>
-        <w:t xml:space="preserve"> global distribution and magnitude of fisheries subsidies, learn more about the fisheries sectors of individual countries, compare fishery statistics across countries, and view the global footprint of </w:t>
-      </w:r>
-      <w:r>
-        <w:rPr>
-          <w:rFonts w:ascii="Avenir Light" w:hAnsi="Avenir Light" w:cs="Arial"/>
-          <w:sz w:val="20"/>
-          <w:szCs w:val="20"/>
-        </w:rPr>
-        <w:t xml:space="preserve">industrial </w:t>
-      </w:r>
-      <w:r>
-        <w:rPr>
-          <w:rFonts w:ascii="Avenir Light" w:hAnsi="Avenir Light" w:cs="Arial"/>
-          <w:sz w:val="20"/>
-          <w:szCs w:val="20"/>
-        </w:rPr>
-        <w:t xml:space="preserve">fishing effort. </w:t>
-      </w:r>
-      <w:r>
-        <w:rPr>
-          <w:rFonts w:ascii="Avenir Light" w:hAnsi="Avenir Light" w:cs="Arial"/>
-          <w:sz w:val="20"/>
-          <w:szCs w:val="20"/>
-        </w:rPr>
-        <w:t>The second section</w:t>
-      </w:r>
-      <w:r>
-        <w:rPr>
-          <w:rFonts w:ascii="Avenir Light" w:hAnsi="Avenir Light" w:cs="Arial"/>
-          <w:sz w:val="20"/>
-          <w:szCs w:val="20"/>
-        </w:rPr>
-        <w:t xml:space="preserve"> allows users to </w:t>
-      </w:r>
-      <w:r>
-        <w:rPr>
-          <w:rFonts w:ascii="Avenir Light" w:hAnsi="Avenir Light" w:cs="Arial"/>
-          <w:sz w:val="20"/>
-          <w:szCs w:val="20"/>
-        </w:rPr>
-        <w:t xml:space="preserve">create a possible subsidy reform policy, </w:t>
-      </w:r>
-      <w:r>
-        <w:rPr>
-          <w:rFonts w:ascii="Avenir Light" w:hAnsi="Avenir Light" w:cs="Arial"/>
-          <w:sz w:val="20"/>
-          <w:szCs w:val="20"/>
-        </w:rPr>
-        <w:t xml:space="preserve">view </w:t>
-      </w:r>
-      <w:r>
-        <w:rPr>
-          <w:rFonts w:ascii="Avenir Light" w:hAnsi="Avenir Light" w:cs="Arial"/>
-          <w:sz w:val="20"/>
-          <w:szCs w:val="20"/>
-        </w:rPr>
-        <w:t>those flag states and fishing areas likely to be affected by that selection,</w:t>
-      </w:r>
-      <w:r>
-        <w:rPr>
-          <w:rFonts w:ascii="Avenir Light" w:hAnsi="Avenir Light" w:cs="Arial"/>
-          <w:sz w:val="20"/>
-          <w:szCs w:val="20"/>
-        </w:rPr>
-        <w:t xml:space="preserve"> consider indirect effects associated with subsidy reform, and view how </w:t>
-      </w:r>
-      <w:r>
-        <w:rPr>
-          <w:rFonts w:ascii="Avenir Light" w:hAnsi="Avenir Light" w:cs="Arial"/>
-          <w:sz w:val="20"/>
-          <w:szCs w:val="20"/>
-        </w:rPr>
-        <w:t>fishery</w:t>
-      </w:r>
-      <w:r>
-        <w:rPr>
-          <w:rFonts w:ascii="Avenir Light" w:hAnsi="Avenir Light" w:cs="Arial"/>
-          <w:sz w:val="20"/>
-          <w:szCs w:val="20"/>
-        </w:rPr>
-        <w:t xml:space="preserve"> catch</w:t>
-      </w:r>
-      <w:r>
-        <w:rPr>
-          <w:rFonts w:ascii="Avenir Light" w:hAnsi="Avenir Light" w:cs="Arial"/>
-          <w:sz w:val="20"/>
-          <w:szCs w:val="20"/>
-        </w:rPr>
-        <w:t>es</w:t>
-      </w:r>
-      <w:r>
-        <w:rPr>
-          <w:rFonts w:ascii="Avenir Light" w:hAnsi="Avenir Light" w:cs="Arial"/>
-          <w:sz w:val="20"/>
-          <w:szCs w:val="20"/>
-        </w:rPr>
-        <w:t>, profits, and stock health might be impacted in the future.</w:t>
-      </w:r>
-      <w:r>
-        <w:rPr>
-          <w:rFonts w:ascii="Avenir Light" w:hAnsi="Avenir Light" w:cs="Arial"/>
-          <w:sz w:val="20"/>
-          <w:szCs w:val="20"/>
-        </w:rPr>
-        <w:t xml:space="preserve"> </w:t>
-      </w:r>
-    </w:p>
-    <w:p>
-      <w:pPr>
-        <w:spacing w:before="120"/>
-        <w:rPr>
-          <w:rFonts w:ascii="Avenir Light" w:hAnsi="Avenir Light" w:cs="Arial"/>
-          <w:sz w:val="20"/>
-          <w:szCs w:val="20"/>
-        </w:rPr>
-      </w:pPr>
-      <w:r>
-        <w:rPr>
-          <w:rFonts w:ascii="Avenir Light" w:hAnsi="Avenir Light" w:cs="Arial"/>
-          <w:sz w:val="20"/>
-          <w:szCs w:val="20"/>
-        </w:rPr>
-        <w:t xml:space="preserve">Brief summaries of the data and methods underlying each section are included throughout the toolkit, but users are encouraged to download the complete methodology for more information. Basic instructions for navigating the toolkit are provided on each </w:t>
-      </w:r>
-      <w:r>
-        <w:rPr>
-          <w:rFonts w:ascii="Avenir Light" w:hAnsi="Avenir Light" w:cs="Arial"/>
-          <w:sz w:val="20"/>
-          <w:szCs w:val="20"/>
-        </w:rPr>
-        <w:t>tab</w:t>
-      </w:r>
-      <w:r>
-        <w:rPr>
-          <w:rFonts w:ascii="Avenir Light" w:hAnsi="Avenir Light" w:cs="Arial"/>
-          <w:sz w:val="20"/>
-          <w:szCs w:val="20"/>
-        </w:rPr>
-        <w:t>, but users are also encouraged to download the user guide if they would like more detailed walkthrough instructions on how to navigate and interact with the toolkit.</w:t>
-      </w:r>
-    </w:p>
-    <w:p>
-      <w:pPr>
-        <w:spacing w:before="120"/>
-        <w:rPr>
-          <w:rFonts w:ascii="Avenir Light" w:hAnsi="Avenir Light" w:cs="Arial"/>
-          <w:sz w:val="20"/>
-          <w:szCs w:val="20"/>
-        </w:rPr>
-      </w:pPr>
-    </w:p>
-    <w:p>
-      <w:pPr>
         <w:pBdr>
           <w:bottom w:val="single" w:sz="12" w:space="1" w:color="FFFFFF" w:themeColor="background1"/>
         </w:pBdr>
@@ -259,7 +17,7 @@
           <w:rFonts w:ascii="Avenir Light" w:hAnsi="Avenir Light" w:cs="Arial"/>
           <w:b/>
         </w:rPr>
-        <w:t>Purpose</w:t>
+        <w:t>About this Tool</w:t>
       </w:r>
     </w:p>
     <w:p>
@@ -271,53 +29,47 @@
           <w:szCs w:val="20"/>
         </w:rPr>
       </w:pPr>
-      <w:r>
-        <w:rPr>
-          <w:rFonts w:ascii="Avenir Light" w:hAnsi="Avenir Light" w:cs="Arial"/>
-          <w:sz w:val="20"/>
-          <w:szCs w:val="20"/>
-        </w:rPr>
-        <w:t xml:space="preserve">SubsidyExplorer is first and foremost </w:t>
-      </w:r>
-      <w:r>
-        <w:rPr>
-          <w:rFonts w:ascii="Avenir Light" w:hAnsi="Avenir Light" w:cs="Arial"/>
-          <w:sz w:val="20"/>
-          <w:szCs w:val="20"/>
-        </w:rPr>
-        <w:t>intended to be an</w:t>
-      </w:r>
-      <w:r>
-        <w:rPr>
-          <w:rFonts w:ascii="Avenir Light" w:hAnsi="Avenir Light" w:cs="Arial"/>
-          <w:sz w:val="20"/>
-          <w:szCs w:val="20"/>
-        </w:rPr>
-        <w:t xml:space="preserve"> educational tool. While the </w:t>
-      </w:r>
-      <w:r>
-        <w:rPr>
-          <w:rFonts w:ascii="Avenir Light" w:hAnsi="Avenir Light" w:cs="Arial"/>
-          <w:sz w:val="20"/>
-          <w:szCs w:val="20"/>
-        </w:rPr>
-        <w:t xml:space="preserve">hope is that the </w:t>
-      </w:r>
-      <w:r>
-        <w:rPr>
-          <w:rFonts w:ascii="Avenir Light" w:hAnsi="Avenir Light" w:cs="Arial"/>
-          <w:sz w:val="20"/>
-          <w:szCs w:val="20"/>
-        </w:rPr>
-        <w:t xml:space="preserve">insights illuminated through this toolkit may be useful for WTO Members whose fisheries may be directly or indirectly affected by subsidy reform, this tool does not make any judgments or suggestions regarding a “best” course of action for </w:t>
-      </w:r>
-      <w:r>
-        <w:rPr>
-          <w:rFonts w:ascii="Avenir Light" w:hAnsi="Avenir Light" w:cs="Arial"/>
-          <w:sz w:val="20"/>
-          <w:szCs w:val="20"/>
-        </w:rPr>
-        <w:t>negotiators</w:t>
+      <w:proofErr w:type="spellStart"/>
+      <w:r>
+        <w:rPr>
+          <w:rFonts w:ascii="Avenir Light" w:hAnsi="Avenir Light" w:cs="Arial"/>
+          <w:sz w:val="20"/>
+          <w:szCs w:val="20"/>
+        </w:rPr>
+        <w:t>SubsidyExplorer</w:t>
+      </w:r>
+      <w:proofErr w:type="spellEnd"/>
+      <w:r>
+        <w:rPr>
+          <w:rFonts w:ascii="Avenir Light" w:hAnsi="Avenir Light" w:cs="Arial"/>
+          <w:sz w:val="20"/>
+          <w:szCs w:val="20"/>
+        </w:rPr>
+        <w:t xml:space="preserve"> is an online, interactive toolkit that allows users to</w:t>
+      </w:r>
+      <w:r>
+        <w:rPr>
+          <w:rFonts w:ascii="Avenir Light" w:hAnsi="Avenir Light" w:cs="Arial"/>
+          <w:sz w:val="20"/>
+          <w:szCs w:val="20"/>
+        </w:rPr>
+        <w:t xml:space="preserve"> learn more about fisheries subsidies and to explore potential </w:t>
+      </w:r>
+      <w:r>
+        <w:rPr>
+          <w:rFonts w:ascii="Avenir Light" w:hAnsi="Avenir Light" w:cs="Arial"/>
+          <w:sz w:val="20"/>
+          <w:szCs w:val="20"/>
+        </w:rPr>
+        <w:t xml:space="preserve">biological and economic tradeoffs </w:t>
+      </w:r>
+      <w:r>
+        <w:rPr>
+          <w:rFonts w:ascii="Avenir Light" w:hAnsi="Avenir Light" w:cs="Arial"/>
+          <w:sz w:val="20"/>
+          <w:szCs w:val="20"/>
+        </w:rPr>
+        <w:t>associated with subsidy reform. This tool was created to support the negotiations currently underway at the World Trade Organization (WTO)</w:t>
       </w:r>
       <w:r>
         <w:rPr>
@@ -333,6 +85,264 @@
         <w:spacing w:before="120"/>
         <w:rPr>
           <w:rFonts w:ascii="Avenir Light" w:hAnsi="Avenir Light" w:cs="Arial"/>
+          <w:sz w:val="20"/>
+          <w:szCs w:val="20"/>
+        </w:rPr>
+      </w:pPr>
+      <w:r>
+        <w:rPr>
+          <w:rFonts w:ascii="Avenir Light" w:hAnsi="Avenir Light" w:cs="Arial"/>
+          <w:sz w:val="20"/>
+          <w:szCs w:val="20"/>
+        </w:rPr>
+        <w:t xml:space="preserve">SubsidyExplorer is organized into two sections. </w:t>
+      </w:r>
+      <w:r>
+        <w:rPr>
+          <w:rFonts w:ascii="Avenir Light" w:hAnsi="Avenir Light" w:cs="Arial"/>
+          <w:sz w:val="20"/>
+          <w:szCs w:val="20"/>
+        </w:rPr>
+        <w:t xml:space="preserve">The </w:t>
+      </w:r>
+      <w:r>
+        <w:rPr>
+          <w:rFonts w:ascii="Avenir Light" w:hAnsi="Avenir Light" w:cs="Arial"/>
+          <w:sz w:val="20"/>
+          <w:szCs w:val="20"/>
+        </w:rPr>
+        <w:t>first</w:t>
+      </w:r>
+      <w:r>
+        <w:rPr>
+          <w:rFonts w:ascii="Avenir Light" w:hAnsi="Avenir Light" w:cs="Arial"/>
+          <w:sz w:val="20"/>
+          <w:szCs w:val="20"/>
+        </w:rPr>
+        <w:t xml:space="preserve"> section</w:t>
+      </w:r>
+      <w:r>
+        <w:rPr>
+          <w:rFonts w:ascii="Avenir Light" w:hAnsi="Avenir Light" w:cs="Arial"/>
+          <w:sz w:val="20"/>
+          <w:szCs w:val="20"/>
+        </w:rPr>
+        <w:t xml:space="preserve"> allows users to </w:t>
+      </w:r>
+      <w:r>
+        <w:rPr>
+          <w:rFonts w:ascii="Avenir Light" w:hAnsi="Avenir Light" w:cs="Arial"/>
+          <w:sz w:val="20"/>
+          <w:szCs w:val="20"/>
+        </w:rPr>
+        <w:t xml:space="preserve">explore how fishery catches, stock biomass, and fishing mortality might change in the future under different possible subsidy reform scenarios. In this section, users can choose to explore different WTO Member subsidy reform proposals or to design their own proposals. </w:t>
+      </w:r>
+      <w:r>
+        <w:rPr>
+          <w:rFonts w:ascii="Avenir Light" w:hAnsi="Avenir Light" w:cs="Arial"/>
+          <w:sz w:val="20"/>
+          <w:szCs w:val="20"/>
+        </w:rPr>
+        <w:t xml:space="preserve">The </w:t>
+      </w:r>
+      <w:r>
+        <w:rPr>
+          <w:rFonts w:ascii="Avenir Light" w:hAnsi="Avenir Light" w:cs="Arial"/>
+          <w:sz w:val="20"/>
+          <w:szCs w:val="20"/>
+        </w:rPr>
+        <w:t>second</w:t>
+      </w:r>
+      <w:r>
+        <w:rPr>
+          <w:rFonts w:ascii="Avenir Light" w:hAnsi="Avenir Light" w:cs="Arial"/>
+          <w:sz w:val="20"/>
+          <w:szCs w:val="20"/>
+        </w:rPr>
+        <w:t xml:space="preserve"> section allows users to </w:t>
+      </w:r>
+      <w:r>
+        <w:rPr>
+          <w:rFonts w:ascii="Avenir Light" w:hAnsi="Avenir Light" w:cs="Arial"/>
+          <w:sz w:val="20"/>
+          <w:szCs w:val="20"/>
+        </w:rPr>
+        <w:t xml:space="preserve">learn more about the global distribution and magnitude of </w:t>
+      </w:r>
+      <w:r>
+        <w:rPr>
+          <w:rFonts w:ascii="Avenir Light" w:hAnsi="Avenir Light" w:cs="Arial"/>
+          <w:sz w:val="20"/>
+          <w:szCs w:val="20"/>
+        </w:rPr>
+        <w:t>fisheries subsidies, learn more about the fisheries sectors of individual countries, compare fishery statistics across countries, and view the global footprint of industrial fishing effort.</w:t>
+      </w:r>
+    </w:p>
+    <w:p>
+      <w:pPr>
+        <w:spacing w:before="120"/>
+        <w:rPr>
+          <w:rFonts w:ascii="Avenir Light" w:hAnsi="Avenir Light" w:cs="Arial"/>
+          <w:sz w:val="20"/>
+          <w:szCs w:val="20"/>
+        </w:rPr>
+      </w:pPr>
+      <w:r>
+        <w:rPr>
+          <w:rFonts w:ascii="Avenir Light" w:hAnsi="Avenir Light" w:cs="Arial"/>
+          <w:sz w:val="20"/>
+          <w:szCs w:val="20"/>
+        </w:rPr>
+        <w:t xml:space="preserve">Brief summaries of the data and methods underlying each section are included throughout the toolkit, but users are encouraged to download the complete methodology for more information. </w:t>
+      </w:r>
+    </w:p>
+    <w:p>
+      <w:pPr>
+        <w:spacing w:before="120"/>
+        <w:rPr>
+          <w:rFonts w:ascii="Avenir Light" w:hAnsi="Avenir Light" w:cs="Arial"/>
+          <w:sz w:val="20"/>
+          <w:szCs w:val="20"/>
+        </w:rPr>
+      </w:pPr>
+    </w:p>
+    <w:p>
+      <w:pPr>
+        <w:pBdr>
+          <w:bottom w:val="single" w:sz="12" w:space="1" w:color="FFFFFF" w:themeColor="background1"/>
+        </w:pBdr>
+        <w:rPr>
+          <w:rFonts w:ascii="Avenir Light" w:hAnsi="Avenir Light" w:cs="Arial"/>
+          <w:b/>
+        </w:rPr>
+      </w:pPr>
+      <w:r>
+        <w:rPr>
+          <w:rFonts w:ascii="Avenir Light" w:hAnsi="Avenir Light" w:cs="Arial"/>
+          <w:b/>
+        </w:rPr>
+        <w:t>Purpose</w:t>
+      </w:r>
+    </w:p>
+    <w:p>
+      <w:pPr>
+        <w:spacing w:before="120"/>
+        <w:rPr>
+          <w:rFonts w:ascii="Avenir Light" w:hAnsi="Avenir Light" w:cs="Arial"/>
+          <w:sz w:val="20"/>
+          <w:szCs w:val="20"/>
+        </w:rPr>
+      </w:pPr>
+      <w:r>
+        <w:rPr>
+          <w:rFonts w:ascii="Avenir Light" w:hAnsi="Avenir Light" w:cs="Arial"/>
+          <w:sz w:val="20"/>
+          <w:szCs w:val="20"/>
+        </w:rPr>
+        <w:t xml:space="preserve">SubsidyExplorer is first and foremost </w:t>
+      </w:r>
+      <w:r>
+        <w:rPr>
+          <w:rFonts w:ascii="Avenir Light" w:hAnsi="Avenir Light" w:cs="Arial"/>
+          <w:sz w:val="20"/>
+          <w:szCs w:val="20"/>
+        </w:rPr>
+        <w:t>intended to be an</w:t>
+      </w:r>
+      <w:r>
+        <w:rPr>
+          <w:rFonts w:ascii="Avenir Light" w:hAnsi="Avenir Light" w:cs="Arial"/>
+          <w:sz w:val="20"/>
+          <w:szCs w:val="20"/>
+        </w:rPr>
+        <w:t xml:space="preserve"> educational tool. While the </w:t>
+      </w:r>
+      <w:r>
+        <w:rPr>
+          <w:rFonts w:ascii="Avenir Light" w:hAnsi="Avenir Light" w:cs="Arial"/>
+          <w:sz w:val="20"/>
+          <w:szCs w:val="20"/>
+        </w:rPr>
+        <w:t xml:space="preserve">hope is that the </w:t>
+      </w:r>
+      <w:r>
+        <w:rPr>
+          <w:rFonts w:ascii="Avenir Light" w:hAnsi="Avenir Light" w:cs="Arial"/>
+          <w:sz w:val="20"/>
+          <w:szCs w:val="20"/>
+        </w:rPr>
+        <w:t xml:space="preserve">insights </w:t>
+      </w:r>
+      <w:r>
+        <w:rPr>
+          <w:rFonts w:ascii="Avenir Light" w:hAnsi="Avenir Light" w:cs="Arial"/>
+          <w:sz w:val="20"/>
+          <w:szCs w:val="20"/>
+        </w:rPr>
+        <w:t>gleaned from</w:t>
+      </w:r>
+      <w:r>
+        <w:rPr>
+          <w:rFonts w:ascii="Avenir Light" w:hAnsi="Avenir Light" w:cs="Arial"/>
+          <w:sz w:val="20"/>
+          <w:szCs w:val="20"/>
+        </w:rPr>
+        <w:t xml:space="preserve"> this toolkit may be useful for WTO Members whose fisheries may be directly or indirectly affected by subsidy reform, </w:t>
+      </w:r>
+      <w:r>
+        <w:rPr>
+          <w:rFonts w:ascii="Avenir Light" w:hAnsi="Avenir Light" w:cs="Arial"/>
+          <w:sz w:val="20"/>
+          <w:szCs w:val="20"/>
+        </w:rPr>
+        <w:t>the purpose of this tool is</w:t>
+      </w:r>
+      <w:r>
+        <w:rPr>
+          <w:rFonts w:ascii="Avenir Light" w:hAnsi="Avenir Light" w:cs="Arial"/>
+          <w:sz w:val="20"/>
+          <w:szCs w:val="20"/>
+        </w:rPr>
+        <w:t xml:space="preserve"> not </w:t>
+      </w:r>
+      <w:r>
+        <w:rPr>
+          <w:rFonts w:ascii="Avenir Light" w:hAnsi="Avenir Light" w:cs="Arial"/>
+          <w:sz w:val="20"/>
+          <w:szCs w:val="20"/>
+        </w:rPr>
+        <w:t xml:space="preserve">to </w:t>
+      </w:r>
+      <w:r>
+        <w:rPr>
+          <w:rFonts w:ascii="Avenir Light" w:hAnsi="Avenir Light" w:cs="Arial"/>
+          <w:sz w:val="20"/>
+          <w:szCs w:val="20"/>
+        </w:rPr>
+        <w:t xml:space="preserve">make judgments or suggestions regarding a “best” course of action for </w:t>
+      </w:r>
+      <w:r>
+        <w:rPr>
+          <w:rFonts w:ascii="Avenir Light" w:hAnsi="Avenir Light" w:cs="Arial"/>
+          <w:sz w:val="20"/>
+          <w:szCs w:val="20"/>
+        </w:rPr>
+        <w:t>negotiators</w:t>
+      </w:r>
+      <w:r>
+        <w:rPr>
+          <w:rFonts w:ascii="Avenir Light" w:hAnsi="Avenir Light" w:cs="Arial"/>
+          <w:sz w:val="20"/>
+          <w:szCs w:val="20"/>
+        </w:rPr>
+        <w:t xml:space="preserve">. </w:t>
+      </w:r>
+    </w:p>
+    <w:p>
+      <w:pPr>
+        <w:spacing w:before="120"/>
+        <w:rPr>
+          <w:rFonts w:ascii="Avenir Light" w:hAnsi="Avenir Light" w:cs="Arial"/>
         </w:rPr>
       </w:pPr>
       <w:r>
@@ -445,8 +455,26 @@
           <w:sz w:val="20"/>
           <w:szCs w:val="20"/>
         </w:rPr>
-        <w:t xml:space="preserve">In situations where data limitations could be overcome with reasonable assumptions, users are therefore presented with this as an option. </w:t>
-      </w:r>
+        <w:t xml:space="preserve">In situations where data limitations could be overcome with reasonable assumptions, users are </w:t>
+      </w:r>
+      <w:r>
+        <w:rPr>
+          <w:rFonts w:ascii="Avenir Light" w:hAnsi="Avenir Light" w:cs="Arial"/>
+          <w:sz w:val="20"/>
+          <w:szCs w:val="20"/>
+        </w:rPr>
+        <w:t>presented</w:t>
+      </w:r>
+      <w:r>
+        <w:rPr>
+          <w:rFonts w:ascii="Avenir Light" w:hAnsi="Avenir Light" w:cs="Arial"/>
+          <w:sz w:val="20"/>
+          <w:szCs w:val="20"/>
+        </w:rPr>
+        <w:t xml:space="preserve"> with this as an option. </w:t>
+      </w:r>
+      <w:bookmarkStart w:id="0" w:name="_GoBack"/>
+      <w:bookmarkEnd w:id="0"/>
     </w:p>
     <w:sectPr>
       <w:pgSz w:w="12240" w:h="15840"/>

</xml_diff>